<commit_message>
Last update of presentation and documentation
</commit_message>
<xml_diff>
--- a/Refactoring DocumentationArsenic.docx
+++ b/Refactoring DocumentationArsenic.docx
@@ -16,23 +16,7 @@
           <w:sz w:val="36"/>
           <w:szCs w:val="36"/>
         </w:rPr>
-        <w:t>Refactoring Documentation for Project “</w:t>
-      </w:r>
-      <w:proofErr w:type="spellStart"/>
-      <w:r>
-        <w:rPr>
-          <w:sz w:val="36"/>
-          <w:szCs w:val="36"/>
-        </w:rPr>
-        <w:t>BattleField</w:t>
-      </w:r>
-      <w:proofErr w:type="spellEnd"/>
-      <w:r>
-        <w:rPr>
-          <w:sz w:val="36"/>
-          <w:szCs w:val="36"/>
-        </w:rPr>
-        <w:t>”-1</w:t>
+        <w:t>Refactoring Documentation for Project “BattleField”-1</w:t>
       </w:r>
     </w:p>
     <w:p>
@@ -90,14 +74,12 @@
       <w:r>
         <w:t xml:space="preserve">Renamed the project from </w:t>
       </w:r>
-      <w:proofErr w:type="spellStart"/>
       <w:r>
         <w:rPr>
           <w:b/>
         </w:rPr>
         <w:t>Bombi</w:t>
       </w:r>
-      <w:proofErr w:type="spellEnd"/>
       <w:r>
         <w:t xml:space="preserve"> to</w:t>
       </w:r>
@@ -106,17 +88,8 @@
           <w:rFonts w:cs="Calibri"/>
           <w:b/>
         </w:rPr>
-        <w:t xml:space="preserve"> </w:t>
-      </w:r>
-      <w:proofErr w:type="spellStart"/>
-      <w:r>
-        <w:rPr>
-          <w:rFonts w:cs="Calibri"/>
-          <w:b/>
-        </w:rPr>
-        <w:t>BattleField</w:t>
-      </w:r>
-      <w:proofErr w:type="spellEnd"/>
+        <w:t xml:space="preserve"> BattleField</w:t>
+      </w:r>
       <w:r>
         <w:t>.</w:t>
       </w:r>
@@ -266,23 +239,7 @@
         <w:ind w:left="568" w:hanging="284"/>
       </w:pPr>
       <w:r>
-        <w:t xml:space="preserve">Formatted the code with </w:t>
-      </w:r>
-      <w:proofErr w:type="spellStart"/>
-      <w:r>
-        <w:t>StyleCop</w:t>
-      </w:r>
-      <w:proofErr w:type="spellEnd"/>
-      <w:r>
-        <w:t xml:space="preserve">, </w:t>
-      </w:r>
-      <w:proofErr w:type="spellStart"/>
-      <w:r>
-        <w:t>JustCode</w:t>
-      </w:r>
-      <w:proofErr w:type="spellEnd"/>
-      <w:r>
-        <w:t xml:space="preserve"> and decreased the problems to minimum. </w:t>
+        <w:t xml:space="preserve">Formatted the code with StyleCop, JustCode and decreased the problems to minimum. </w:t>
       </w:r>
     </w:p>
     <w:p>
@@ -382,36 +339,24 @@
       <w:r>
         <w:t xml:space="preserve">laced variables with </w:t>
       </w:r>
-      <w:proofErr w:type="spellStart"/>
       <w:r>
         <w:rPr>
           <w:b/>
         </w:rPr>
         <w:t>camelCase</w:t>
       </w:r>
-      <w:proofErr w:type="spellEnd"/>
       <w:r>
         <w:t>; C</w:t>
       </w:r>
       <w:r>
-        <w:t xml:space="preserve">lasses, </w:t>
-      </w:r>
-      <w:proofErr w:type="spellStart"/>
-      <w:r>
-        <w:t>enums</w:t>
-      </w:r>
-      <w:proofErr w:type="spellEnd"/>
-      <w:r>
-        <w:t xml:space="preserve">, methods with </w:t>
-      </w:r>
-      <w:proofErr w:type="spellStart"/>
+        <w:t xml:space="preserve">lasses, enums, methods with </w:t>
+      </w:r>
       <w:r>
         <w:rPr>
           <w:b/>
         </w:rPr>
         <w:t>PascalCase</w:t>
       </w:r>
-      <w:proofErr w:type="spellEnd"/>
       <w:r>
         <w:t>.</w:t>
       </w:r>
@@ -477,15 +422,7 @@
         </w:numPr>
       </w:pPr>
       <w:r>
-        <w:t xml:space="preserve">In the </w:t>
-      </w:r>
-      <w:proofErr w:type="spellStart"/>
-      <w:r>
-        <w:t>BattleField</w:t>
-      </w:r>
-      <w:proofErr w:type="spellEnd"/>
-      <w:r>
-        <w:t>: Only one method: Main() method</w:t>
+        <w:t>In the BattleField: Only one method: Main() method</w:t>
       </w:r>
       <w:r>
         <w:t xml:space="preserve"> which calls the Run method in Engine.cs</w:t>
@@ -501,7 +438,6 @@
       <w:r>
         <w:rPr>
           <w:noProof/>
-          <w:lang w:val="bg-BG" w:eastAsia="bg-BG"/>
         </w:rPr>
         <w:drawing>
           <wp:inline distT="0" distB="0" distL="0" distR="0">
@@ -588,7 +524,6 @@
       <w:r>
         <w:rPr>
           <w:noProof/>
-          <w:lang w:val="bg-BG" w:eastAsia="bg-BG"/>
         </w:rPr>
         <w:drawing>
           <wp:inline distT="0" distB="0" distL="0" distR="0">
@@ -654,6 +589,9 @@
         <w:pStyle w:val="ListParagraph"/>
       </w:pPr>
       <w:r>
+        <w:rPr>
+          <w:noProof/>
+        </w:rPr>
         <w:drawing>
           <wp:inline distT="0" distB="0" distL="0" distR="0">
             <wp:extent cx="5334000" cy="1724025"/>
@@ -724,7 +662,6 @@
       <w:r>
         <w:rPr>
           <w:noProof/>
-          <w:lang w:val="bg-BG" w:eastAsia="bg-BG"/>
         </w:rPr>
         <w:drawing>
           <wp:inline distT="0" distB="0" distL="0" distR="0">
@@ -774,6 +711,10 @@
       </w:r>
     </w:p>
     <w:p>
+      <w:pPr>
+        <w:pStyle w:val="ListParagraph"/>
+        <w:ind w:left="0"/>
+      </w:pPr>
       <w:r>
         <w:rPr>
           <w:sz w:val="32"/>
@@ -790,10 +731,6 @@
         <w:t>.</w:t>
       </w:r>
       <w:r>
-        <w:rPr>
-          <w:sz w:val="32"/>
-          <w:szCs w:val="32"/>
-        </w:rPr>
         <w:t xml:space="preserve"> </w:t>
       </w:r>
       <w:r>
@@ -803,7 +740,76 @@
           <w:szCs w:val="32"/>
           <w:u w:val="single"/>
         </w:rPr>
-        <w:t>Renamed</w:t>
+        <w:t>Introduced const:</w:t>
+      </w:r>
+    </w:p>
+    <w:p>
+      <w:pPr>
+        <w:pStyle w:val="ListParagraph"/>
+        <w:numPr>
+          <w:ilvl w:val="0"/>
+          <w:numId w:val="5"/>
+        </w:numPr>
+        <w:rPr>
+          <w:rFonts w:asciiTheme="minorHAnsi" w:hAnsiTheme="minorHAnsi" w:cstheme="minorHAnsi"/>
+        </w:rPr>
+      </w:pPr>
+      <w:r>
+        <w:rPr>
+          <w:rFonts w:asciiTheme="minorHAnsi" w:eastAsiaTheme="minorHAnsi" w:hAnsiTheme="minorHAnsi" w:cstheme="minorHAnsi"/>
+          <w:color w:val="000000"/>
+          <w:highlight w:val="white"/>
+          <w:lang w:val="bg-BG"/>
+        </w:rPr>
+        <w:t xml:space="preserve">DetonatedCell = </w:t>
+      </w:r>
+      <w:r>
+        <w:rPr>
+          <w:rFonts w:asciiTheme="minorHAnsi" w:eastAsiaTheme="minorHAnsi" w:hAnsiTheme="minorHAnsi" w:cstheme="minorHAnsi"/>
+          <w:color w:val="A31515"/>
+          <w:highlight w:val="white"/>
+          <w:lang w:val="bg-BG"/>
+        </w:rPr>
+        <w:t>"X"</w:t>
+      </w:r>
+      <w:r>
+        <w:rPr>
+          <w:rFonts w:asciiTheme="minorHAnsi" w:eastAsiaTheme="minorHAnsi" w:hAnsiTheme="minorHAnsi" w:cstheme="minorHAnsi"/>
+          <w:color w:val="A31515"/>
+        </w:rPr>
+        <w:t>;</w:t>
+      </w:r>
+    </w:p>
+    <w:p>
+      <w:pPr>
+        <w:pStyle w:val="ListParagraph"/>
+        <w:ind w:left="0"/>
+        <w:rPr>
+          <w:rFonts w:asciiTheme="minorHAnsi" w:hAnsiTheme="minorHAnsi" w:cstheme="minorHAnsi"/>
+        </w:rPr>
+      </w:pPr>
+    </w:p>
+    <w:p>
+      <w:r>
+        <w:rPr>
+          <w:sz w:val="32"/>
+          <w:szCs w:val="32"/>
+        </w:rPr>
+        <w:t>5</w:t>
+      </w:r>
+      <w:r>
+        <w:rPr>
+          <w:sz w:val="32"/>
+          <w:szCs w:val="32"/>
+        </w:rPr>
+        <w:t>.</w:t>
+      </w:r>
+      <w:r>
+        <w:rPr>
+          <w:sz w:val="32"/>
+          <w:szCs w:val="32"/>
+        </w:rPr>
+        <w:t xml:space="preserve"> </w:t>
       </w:r>
       <w:r>
         <w:rPr>
@@ -812,7 +818,7 @@
           <w:szCs w:val="32"/>
           <w:u w:val="single"/>
         </w:rPr>
-        <w:t xml:space="preserve"> variables:</w:t>
+        <w:t>Renamed variables:</w:t>
       </w:r>
     </w:p>
     <w:p>
@@ -879,68 +885,6 @@
       </w:r>
       <w:r>
         <w:t xml:space="preserve"> =&gt; isEndOfTheGame;</w:t>
-      </w:r>
-    </w:p>
-    <w:p>
-      <w:pPr>
-        <w:pStyle w:val="ListParagraph"/>
-        <w:ind w:left="0"/>
-      </w:pPr>
-      <w:r>
-        <w:rPr>
-          <w:sz w:val="32"/>
-          <w:szCs w:val="32"/>
-        </w:rPr>
-        <w:t>5.</w:t>
-      </w:r>
-      <w:r>
-        <w:t xml:space="preserve"> </w:t>
-      </w:r>
-      <w:r>
-        <w:rPr>
-          <w:i/>
-          <w:sz w:val="32"/>
-          <w:szCs w:val="32"/>
-          <w:u w:val="single"/>
-        </w:rPr>
-        <w:t>Introduced const:</w:t>
-      </w:r>
-    </w:p>
-    <w:p>
-      <w:pPr>
-        <w:pStyle w:val="ListParagraph"/>
-        <w:numPr>
-          <w:ilvl w:val="0"/>
-          <w:numId w:val="5"/>
-        </w:numPr>
-        <w:rPr>
-          <w:rFonts w:asciiTheme="minorHAnsi" w:hAnsiTheme="minorHAnsi" w:cstheme="minorHAnsi"/>
-        </w:rPr>
-      </w:pPr>
-      <w:r>
-        <w:rPr>
-          <w:rFonts w:asciiTheme="minorHAnsi" w:eastAsiaTheme="minorHAnsi" w:hAnsiTheme="minorHAnsi" w:cstheme="minorHAnsi"/>
-          <w:color w:val="000000"/>
-          <w:highlight w:val="white"/>
-          <w:lang w:val="bg-BG"/>
-        </w:rPr>
-        <w:t xml:space="preserve">DetonatedCell = </w:t>
-      </w:r>
-      <w:r>
-        <w:rPr>
-          <w:rFonts w:asciiTheme="minorHAnsi" w:eastAsiaTheme="minorHAnsi" w:hAnsiTheme="minorHAnsi" w:cstheme="minorHAnsi"/>
-          <w:color w:val="A31515"/>
-          <w:highlight w:val="white"/>
-          <w:lang w:val="bg-BG"/>
-        </w:rPr>
-        <w:t>"X"</w:t>
-      </w:r>
-      <w:r>
-        <w:rPr>
-          <w:rFonts w:asciiTheme="minorHAnsi" w:eastAsiaTheme="minorHAnsi" w:hAnsiTheme="minorHAnsi" w:cstheme="minorHAnsi"/>
-          <w:color w:val="A31515"/>
-        </w:rPr>
-        <w:t>;</w:t>
       </w:r>
     </w:p>
     <w:p>

</xml_diff>